<commit_message>
added Silicon Labs to resume
</commit_message>
<xml_diff>
--- a/img/Ashvin's Resume.docx
+++ b/img/Ashvin's Resume.docx
@@ -1,19 +1,8 @@
 
 <file path=word/document.xml><?xml version="1.0" encoding="utf-8"?>
-<w:document xmlns:wpc="http://schemas.microsoft.com/office/word/2010/wordprocessingCanvas" xmlns:mc="http://schemas.openxmlformats.org/markup-compatibility/2006" xmlns:o="urn:schemas-microsoft-com:office:office" xmlns:r="http://schemas.openxmlformats.org/officeDocument/2006/relationships" xmlns:m="http://schemas.openxmlformats.org/officeDocument/2006/math" xmlns:v="urn:schemas-microsoft-com:vml" xmlns:wp14="http://schemas.microsoft.com/office/word/2010/wordprocessingDrawing" xmlns:wp="http://schemas.openxmlformats.org/drawingml/2006/wordprocessingDrawing" xmlns:w10="urn:schemas-microsoft-com:office:word" xmlns:w="http://schemas.openxmlformats.org/wordprocessingml/2006/main" xmlns:w14="http://schemas.microsoft.com/office/word/2010/wordml" xmlns:w15="http://schemas.microsoft.com/office/word/2012/wordml" xmlns:wpg="http://schemas.microsoft.com/office/word/2010/wordprocessingGroup" xmlns:wpi="http://schemas.microsoft.com/office/word/2010/wordprocessingInk" xmlns:wne="http://schemas.microsoft.com/office/word/2006/wordml" xmlns:wps="http://schemas.microsoft.com/office/word/2010/wordprocessingShape" mc:Ignorable="w14 w15 wp14">
+<w:document xmlns:wpc="http://schemas.microsoft.com/office/word/2010/wordprocessingCanvas" xmlns:cx="http://schemas.microsoft.com/office/drawing/2014/chartex" xmlns:cx1="http://schemas.microsoft.com/office/drawing/2015/9/8/chartex" xmlns:cx2="http://schemas.microsoft.com/office/drawing/2015/10/21/chartex" xmlns:cx3="http://schemas.microsoft.com/office/drawing/2016/5/9/chartex" xmlns:cx4="http://schemas.microsoft.com/office/drawing/2016/5/10/chartex" xmlns:cx5="http://schemas.microsoft.com/office/drawing/2016/5/11/chartex" xmlns:mc="http://schemas.openxmlformats.org/markup-compatibility/2006" xmlns:o="urn:schemas-microsoft-com:office:office" xmlns:r="http://schemas.openxmlformats.org/officeDocument/2006/relationships" xmlns:m="http://schemas.openxmlformats.org/officeDocument/2006/math" xmlns:v="urn:schemas-microsoft-com:vml" xmlns:wp14="http://schemas.microsoft.com/office/word/2010/wordprocessingDrawing" xmlns:wp="http://schemas.openxmlformats.org/drawingml/2006/wordprocessingDrawing" xmlns:w10="urn:schemas-microsoft-com:office:word" xmlns:w="http://schemas.openxmlformats.org/wordprocessingml/2006/main" xmlns:w14="http://schemas.microsoft.com/office/word/2010/wordml" xmlns:w15="http://schemas.microsoft.com/office/word/2012/wordml" xmlns:w16se="http://schemas.microsoft.com/office/word/2015/wordml/symex" xmlns:wpg="http://schemas.microsoft.com/office/word/2010/wordprocessingGroup" xmlns:wpi="http://schemas.microsoft.com/office/word/2010/wordprocessingInk" xmlns:wne="http://schemas.microsoft.com/office/word/2006/wordml" xmlns:wps="http://schemas.microsoft.com/office/word/2010/wordprocessingShape" mc:Ignorable="w14 w15 w16se wp14">
   <w:background w:color="FFFFFF"/>
   <w:body>
-    <w:p>
-      <w:pPr>
-        <w:jc w:val="center"/>
-        <w:rPr>
-          <w:rFonts w:ascii="Helvetica" w:hAnsi="Helvetica"/>
-          <w:b/>
-          <w:sz w:val="30"/>
-          <w:szCs w:val="32"/>
-        </w:rPr>
-      </w:pPr>
-    </w:p>
     <w:p>
       <w:pPr>
         <w:jc w:val="center"/>
@@ -22,7 +11,6 @@
           <w:sz w:val="18"/>
         </w:rPr>
       </w:pPr>
-      <w:proofErr w:type="spellStart"/>
       <w:r>
         <w:rPr>
           <w:rFonts w:ascii="Helvetica" w:hAnsi="Helvetica"/>
@@ -30,29 +18,8 @@
           <w:sz w:val="30"/>
           <w:szCs w:val="32"/>
         </w:rPr>
-        <w:t>Ashvin</w:t>
+        <w:t>Ashvin Roharia</w:t>
       </w:r>
-      <w:proofErr w:type="spellEnd"/>
-      <w:r>
-        <w:rPr>
-          <w:rFonts w:ascii="Helvetica" w:hAnsi="Helvetica"/>
-          <w:b/>
-          <w:sz w:val="30"/>
-          <w:szCs w:val="32"/>
-        </w:rPr>
-        <w:t xml:space="preserve"> </w:t>
-      </w:r>
-      <w:proofErr w:type="spellStart"/>
-      <w:r>
-        <w:rPr>
-          <w:rFonts w:ascii="Helvetica" w:hAnsi="Helvetica"/>
-          <w:b/>
-          <w:sz w:val="30"/>
-          <w:szCs w:val="32"/>
-        </w:rPr>
-        <w:t>Roharia</w:t>
-      </w:r>
-      <w:proofErr w:type="spellEnd"/>
     </w:p>
     <w:p>
       <w:pPr>
@@ -384,20 +351,6 @@
               </w:rPr>
             </w:pPr>
           </w:p>
-          <w:p>
-            <w:pPr>
-              <w:tabs>
-                <w:tab w:val="left" w:pos="702"/>
-              </w:tabs>
-              <w:ind w:left="720"/>
-              <w:rPr>
-                <w:rFonts w:ascii="Helvetica" w:hAnsi="Helvetica"/>
-                <w:sz w:val="16"/>
-              </w:rPr>
-            </w:pPr>
-            <w:bookmarkStart w:id="0" w:name="_GoBack"/>
-            <w:bookmarkEnd w:id="0"/>
-          </w:p>
         </w:tc>
       </w:tr>
       <w:tr>
@@ -433,7 +386,7 @@
       </w:tr>
       <w:tr>
         <w:trPr>
-          <w:trHeight w:val="6070"/>
+          <w:trHeight w:val="5797"/>
         </w:trPr>
         <w:tc>
           <w:tcPr>
@@ -474,28 +427,69 @@
                 <w:sz w:val="18"/>
                 <w:szCs w:val="18"/>
               </w:rPr>
-              <w:t>Firmware Intern</w:t>
-            </w:r>
-            <w:r>
-              <w:rPr>
-                <w:rFonts w:ascii="Helvetica" w:hAnsi="Helvetica"/>
-                <w:sz w:val="18"/>
-              </w:rPr>
-              <w:t xml:space="preserve">                                                       </w:t>
-            </w:r>
-            <w:r>
-              <w:rPr>
-                <w:rFonts w:ascii="Helvetica" w:hAnsi="Helvetica"/>
-                <w:sz w:val="18"/>
-              </w:rPr>
-              <w:t xml:space="preserve">   </w:t>
-            </w:r>
-            <w:r>
-              <w:rPr>
-                <w:rFonts w:ascii="Helvetica" w:hAnsi="Helvetica"/>
-                <w:sz w:val="18"/>
-              </w:rPr>
-              <w:t xml:space="preserve">               </w:t>
+              <w:t>Firmware</w:t>
+            </w:r>
+            <w:r>
+              <w:rPr>
+                <w:rFonts w:ascii="Helvetica" w:hAnsi="Helvetica"/>
+                <w:i/>
+                <w:sz w:val="18"/>
+                <w:szCs w:val="18"/>
+              </w:rPr>
+              <w:t xml:space="preserve"> Engineering</w:t>
+            </w:r>
+            <w:r>
+              <w:rPr>
+                <w:rFonts w:ascii="Helvetica" w:hAnsi="Helvetica"/>
+                <w:i/>
+                <w:sz w:val="18"/>
+                <w:szCs w:val="18"/>
+              </w:rPr>
+              <w:t xml:space="preserve"> </w:t>
+            </w:r>
+            <w:r>
+              <w:rPr>
+                <w:rFonts w:ascii="Helvetica" w:hAnsi="Helvetica"/>
+                <w:i/>
+                <w:sz w:val="18"/>
+                <w:szCs w:val="18"/>
+              </w:rPr>
+              <w:t>Intern</w:t>
+            </w:r>
+            <w:r>
+              <w:rPr>
+                <w:rFonts w:ascii="Helvetica" w:hAnsi="Helvetica"/>
+                <w:sz w:val="18"/>
+              </w:rPr>
+              <w:t xml:space="preserve">                           </w:t>
+            </w:r>
+            <w:r>
+              <w:rPr>
+                <w:rFonts w:ascii="Helvetica" w:hAnsi="Helvetica"/>
+                <w:sz w:val="18"/>
+              </w:rPr>
+              <w:t xml:space="preserve">                 </w:t>
+            </w:r>
+            <w:r>
+              <w:rPr>
+                <w:rFonts w:ascii="Helvetica" w:hAnsi="Helvetica"/>
+                <w:sz w:val="18"/>
+              </w:rPr>
+              <w:t xml:space="preserve"> </w:t>
+            </w:r>
+            <w:r>
+              <w:rPr>
+                <w:rFonts w:ascii="Helvetica" w:hAnsi="Helvetica"/>
+                <w:sz w:val="18"/>
+              </w:rPr>
+              <w:t xml:space="preserve">      </w:t>
+            </w:r>
+            <w:r>
+              <w:rPr>
+                <w:rFonts w:ascii="Helvetica" w:hAnsi="Helvetica"/>
+                <w:sz w:val="18"/>
+              </w:rPr>
+              <w:t xml:space="preserve">  </w:t>
             </w:r>
             <w:r>
               <w:rPr>
@@ -513,108 +507,6 @@
                 <w:szCs w:val="18"/>
               </w:rPr>
               <w:t>– August 2017</w:t>
-            </w:r>
-          </w:p>
-          <w:p>
-            <w:pPr>
-              <w:pStyle w:val="ListParagraph"/>
-              <w:numPr>
-                <w:ilvl w:val="0"/>
-                <w:numId w:val="6"/>
-              </w:numPr>
-              <w:tabs>
-                <w:tab w:val="left" w:pos="2412"/>
-                <w:tab w:val="left" w:pos="2592"/>
-              </w:tabs>
-              <w:spacing w:before="40"/>
-              <w:ind w:right="-108"/>
-              <w:rPr>
-                <w:rFonts w:ascii="Helvetica" w:hAnsi="Helvetica"/>
-                <w:sz w:val="18"/>
-              </w:rPr>
-            </w:pPr>
-            <w:r>
-              <w:rPr>
-                <w:rFonts w:ascii="Helvetica" w:hAnsi="Helvetica"/>
-                <w:sz w:val="18"/>
-              </w:rPr>
-              <w:t>Working with firmware</w:t>
-            </w:r>
-          </w:p>
-          <w:p>
-            <w:pPr>
-              <w:pStyle w:val="ListParagraph"/>
-              <w:tabs>
-                <w:tab w:val="left" w:pos="2412"/>
-                <w:tab w:val="left" w:pos="2592"/>
-              </w:tabs>
-              <w:spacing w:before="40"/>
-              <w:ind w:right="-108"/>
-              <w:rPr>
-                <w:rFonts w:ascii="Helvetica" w:hAnsi="Helvetica"/>
-                <w:b/>
-                <w:sz w:val="18"/>
-              </w:rPr>
-            </w:pPr>
-          </w:p>
-          <w:p>
-            <w:pPr>
-              <w:tabs>
-                <w:tab w:val="left" w:pos="2412"/>
-                <w:tab w:val="left" w:pos="2592"/>
-              </w:tabs>
-              <w:spacing w:before="40"/>
-              <w:ind w:right="-108"/>
-              <w:rPr>
-                <w:rFonts w:ascii="Helvetica" w:hAnsi="Helvetica"/>
-                <w:b/>
-                <w:sz w:val="18"/>
-              </w:rPr>
-            </w:pPr>
-            <w:r>
-              <w:rPr>
-                <w:rFonts w:ascii="Helvetica" w:hAnsi="Helvetica"/>
-                <w:b/>
-                <w:sz w:val="18"/>
-                <w:szCs w:val="18"/>
-              </w:rPr>
-              <w:t xml:space="preserve">Intel (Austin, TX)  </w:t>
-            </w:r>
-            <w:r>
-              <w:rPr>
-                <w:rFonts w:ascii="Helvetica" w:hAnsi="Helvetica"/>
-                <w:i/>
-                <w:sz w:val="18"/>
-                <w:szCs w:val="18"/>
-              </w:rPr>
-              <w:t xml:space="preserve">Power &amp; Firmware Intern                                                             </w:t>
-            </w:r>
-            <w:r>
-              <w:rPr>
-                <w:rFonts w:ascii="Helvetica" w:hAnsi="Helvetica"/>
-                <w:i/>
-                <w:sz w:val="18"/>
-                <w:szCs w:val="18"/>
-              </w:rPr>
-              <w:t xml:space="preserve">     </w:t>
-            </w:r>
-            <w:r>
-              <w:rPr>
-                <w:rFonts w:ascii="Helvetica" w:hAnsi="Helvetica"/>
-                <w:i/>
-                <w:sz w:val="18"/>
-                <w:szCs w:val="18"/>
-              </w:rPr>
-              <w:t xml:space="preserve">   </w:t>
-            </w:r>
-            <w:r>
-              <w:rPr>
-                <w:rFonts w:ascii="Helvetica" w:hAnsi="Helvetica"/>
-                <w:b/>
-                <w:sz w:val="18"/>
-                <w:szCs w:val="18"/>
-              </w:rPr>
-              <w:t>March 2016 – August 2016</w:t>
             </w:r>
           </w:p>
           <w:p>
@@ -639,16 +531,14 @@
               <w:rPr>
                 <w:rFonts w:ascii="Helvetica" w:hAnsi="Helvetica"/>
                 <w:sz w:val="18"/>
-                <w:szCs w:val="18"/>
-              </w:rPr>
-              <w:t xml:space="preserve">Worked on the power management controller on a pre-silicon </w:t>
+              </w:rPr>
+              <w:t xml:space="preserve">Setting up a new test platform (TP) to test capacitive sense touch (CPT) for </w:t>
             </w:r>
             <w:proofErr w:type="spellStart"/>
             <w:r>
               <w:rPr>
                 <w:rFonts w:ascii="Helvetica" w:hAnsi="Helvetica"/>
                 <w:sz w:val="18"/>
-                <w:szCs w:val="18"/>
               </w:rPr>
               <w:t>IoT</w:t>
             </w:r>
@@ -657,20 +547,9 @@
               <w:rPr>
                 <w:rFonts w:ascii="Helvetica" w:hAnsi="Helvetica"/>
                 <w:sz w:val="18"/>
-                <w:szCs w:val="18"/>
-              </w:rPr>
-              <w:t xml:space="preserve"> </w:t>
-            </w:r>
-            <w:proofErr w:type="spellStart"/>
-            <w:r>
-              <w:rPr>
-                <w:rFonts w:ascii="Helvetica" w:hAnsi="Helvetica"/>
-                <w:sz w:val="18"/>
-                <w:szCs w:val="18"/>
-              </w:rPr>
-              <w:t>soc</w:t>
-            </w:r>
-            <w:proofErr w:type="spellEnd"/>
+              </w:rPr>
+              <w:t xml:space="preserve"> devices</w:t>
+            </w:r>
           </w:p>
           <w:p>
             <w:pPr>
@@ -694,10 +573,11 @@
               <w:rPr>
                 <w:rFonts w:ascii="Helvetica" w:hAnsi="Helvetica"/>
                 <w:sz w:val="18"/>
-                <w:szCs w:val="18"/>
-              </w:rPr>
-              <w:t>Fixed multiple firmware bugs on Linux involving cloning, building, testing, and team communication</w:t>
-            </w:r>
+              </w:rPr>
+              <w:t>Updating old TP’s firmware to accommodate for the new TP’s CPT</w:t>
+            </w:r>
+            <w:bookmarkStart w:id="0" w:name="_GoBack"/>
+            <w:bookmarkEnd w:id="0"/>
           </w:p>
           <w:p>
             <w:pPr>
@@ -713,17 +593,98 @@
               <w:contextualSpacing/>
               <w:rPr>
                 <w:rFonts w:ascii="Helvetica" w:hAnsi="Helvetica"/>
-                <w:sz w:val="18"/>
-                <w:szCs w:val="18"/>
-              </w:rPr>
-            </w:pPr>
-            <w:r>
-              <w:rPr>
-                <w:rFonts w:ascii="Helvetica" w:hAnsi="Helvetica"/>
-                <w:sz w:val="18"/>
-                <w:szCs w:val="18"/>
-              </w:rPr>
-              <w:t>Analyzed waveforms on Verdi to debug an issue</w:t>
+                <w:b/>
+                <w:sz w:val="18"/>
+              </w:rPr>
+            </w:pPr>
+            <w:r>
+              <w:rPr>
+                <w:rFonts w:ascii="Helvetica" w:hAnsi="Helvetica"/>
+                <w:sz w:val="18"/>
+              </w:rPr>
+              <w:t>Developing python scripts</w:t>
+            </w:r>
+            <w:r>
+              <w:rPr>
+                <w:rFonts w:ascii="Helvetica" w:hAnsi="Helvetica"/>
+                <w:sz w:val="18"/>
+              </w:rPr>
+              <w:t xml:space="preserve"> to simulate and test “touches” on the CPT button board</w:t>
+            </w:r>
+          </w:p>
+          <w:p>
+            <w:pPr>
+              <w:tabs>
+                <w:tab w:val="left" w:pos="702"/>
+                <w:tab w:val="right" w:pos="1692"/>
+              </w:tabs>
+              <w:ind w:left="702"/>
+              <w:contextualSpacing/>
+              <w:rPr>
+                <w:rFonts w:ascii="Helvetica" w:hAnsi="Helvetica"/>
+                <w:b/>
+                <w:sz w:val="18"/>
+              </w:rPr>
+            </w:pPr>
+          </w:p>
+          <w:p>
+            <w:pPr>
+              <w:tabs>
+                <w:tab w:val="left" w:pos="2412"/>
+                <w:tab w:val="left" w:pos="2592"/>
+              </w:tabs>
+              <w:spacing w:before="40"/>
+              <w:ind w:right="-108"/>
+              <w:rPr>
+                <w:rFonts w:ascii="Helvetica" w:hAnsi="Helvetica"/>
+                <w:b/>
+                <w:sz w:val="18"/>
+              </w:rPr>
+            </w:pPr>
+            <w:r>
+              <w:rPr>
+                <w:rFonts w:ascii="Helvetica" w:hAnsi="Helvetica"/>
+                <w:b/>
+                <w:sz w:val="18"/>
+                <w:szCs w:val="18"/>
+              </w:rPr>
+              <w:t xml:space="preserve">Intel (Austin, TX)  </w:t>
+            </w:r>
+            <w:r>
+              <w:rPr>
+                <w:rFonts w:ascii="Helvetica" w:hAnsi="Helvetica"/>
+                <w:i/>
+                <w:sz w:val="18"/>
+                <w:szCs w:val="18"/>
+              </w:rPr>
+              <w:t xml:space="preserve">Power &amp; Firmware Intern                                                             </w:t>
+            </w:r>
+            <w:r>
+              <w:rPr>
+                <w:rFonts w:ascii="Helvetica" w:hAnsi="Helvetica"/>
+                <w:i/>
+                <w:sz w:val="18"/>
+                <w:szCs w:val="18"/>
+              </w:rPr>
+              <w:t xml:space="preserve">     </w:t>
+            </w:r>
+            <w:r>
+              <w:rPr>
+                <w:rFonts w:ascii="Helvetica" w:hAnsi="Helvetica"/>
+                <w:i/>
+                <w:sz w:val="18"/>
+                <w:szCs w:val="18"/>
+              </w:rPr>
+              <w:t xml:space="preserve">   </w:t>
+            </w:r>
+            <w:r>
+              <w:rPr>
+                <w:rFonts w:ascii="Helvetica" w:hAnsi="Helvetica"/>
+                <w:b/>
+                <w:sz w:val="18"/>
+                <w:szCs w:val="18"/>
+              </w:rPr>
+              <w:t>March 2016 – August 2016</w:t>
             </w:r>
           </w:p>
           <w:p>
@@ -750,8 +711,36 @@
                 <w:sz w:val="18"/>
                 <w:szCs w:val="18"/>
               </w:rPr>
-              <w:t>Ran emulation test which involved cloning, changing parameters, and running scripts</w:t>
-            </w:r>
+              <w:t xml:space="preserve">Worked on the power management controller on a pre-silicon </w:t>
+            </w:r>
+            <w:proofErr w:type="spellStart"/>
+            <w:r>
+              <w:rPr>
+                <w:rFonts w:ascii="Helvetica" w:hAnsi="Helvetica"/>
+                <w:sz w:val="18"/>
+                <w:szCs w:val="18"/>
+              </w:rPr>
+              <w:t>IoT</w:t>
+            </w:r>
+            <w:proofErr w:type="spellEnd"/>
+            <w:r>
+              <w:rPr>
+                <w:rFonts w:ascii="Helvetica" w:hAnsi="Helvetica"/>
+                <w:sz w:val="18"/>
+                <w:szCs w:val="18"/>
+              </w:rPr>
+              <w:t xml:space="preserve"> </w:t>
+            </w:r>
+            <w:proofErr w:type="spellStart"/>
+            <w:r>
+              <w:rPr>
+                <w:rFonts w:ascii="Helvetica" w:hAnsi="Helvetica"/>
+                <w:sz w:val="18"/>
+                <w:szCs w:val="18"/>
+              </w:rPr>
+              <w:t>soc</w:t>
+            </w:r>
+            <w:proofErr w:type="spellEnd"/>
           </w:p>
           <w:p>
             <w:pPr>
@@ -777,79 +766,7 @@
                 <w:sz w:val="18"/>
                 <w:szCs w:val="18"/>
               </w:rPr>
-              <w:t>Documented emulation set up and presented it to the team</w:t>
-            </w:r>
-          </w:p>
-          <w:p>
-            <w:pPr>
-              <w:tabs>
-                <w:tab w:val="left" w:pos="702"/>
-                <w:tab w:val="right" w:pos="1692"/>
-              </w:tabs>
-              <w:ind w:left="702"/>
-              <w:contextualSpacing/>
-              <w:rPr>
-                <w:rFonts w:ascii="Helvetica" w:hAnsi="Helvetica"/>
-                <w:sz w:val="18"/>
-                <w:szCs w:val="18"/>
-              </w:rPr>
-            </w:pPr>
-          </w:p>
-          <w:p>
-            <w:pPr>
-              <w:tabs>
-                <w:tab w:val="left" w:pos="702"/>
-              </w:tabs>
-              <w:ind w:right="-108"/>
-              <w:rPr>
-                <w:rFonts w:ascii="Helvetica" w:hAnsi="Helvetica"/>
-                <w:sz w:val="18"/>
-              </w:rPr>
-            </w:pPr>
-            <w:r>
-              <w:rPr>
-                <w:rFonts w:ascii="Helvetica" w:hAnsi="Helvetica"/>
-                <w:b/>
-                <w:sz w:val="18"/>
-                <w:szCs w:val="18"/>
-              </w:rPr>
-              <w:t>AMD (Austin, TX)</w:t>
-            </w:r>
-            <w:r>
-              <w:rPr>
-                <w:rFonts w:ascii="Helvetica" w:hAnsi="Helvetica"/>
-                <w:i/>
-                <w:sz w:val="18"/>
-                <w:szCs w:val="18"/>
-              </w:rPr>
-              <w:t xml:space="preserve">  Server Validation &amp; Debug Co-Op Engineer                           </w:t>
-            </w:r>
-            <w:r>
-              <w:rPr>
-                <w:rFonts w:ascii="Helvetica" w:hAnsi="Helvetica"/>
-                <w:i/>
-                <w:sz w:val="18"/>
-                <w:szCs w:val="18"/>
-              </w:rPr>
-              <w:t xml:space="preserve">     </w:t>
-            </w:r>
-            <w:r>
-              <w:rPr>
-                <w:rFonts w:ascii="Helvetica" w:hAnsi="Helvetica"/>
-                <w:i/>
-                <w:sz w:val="18"/>
-                <w:szCs w:val="18"/>
-              </w:rPr>
-              <w:t xml:space="preserve">   </w:t>
-            </w:r>
-            <w:r>
-              <w:rPr>
-                <w:rFonts w:ascii="Helvetica" w:hAnsi="Helvetica"/>
-                <w:b/>
-                <w:sz w:val="18"/>
-                <w:szCs w:val="18"/>
-              </w:rPr>
-              <w:t>August 2015 – January 2016</w:t>
+              <w:t>Fixed multiple firmware bugs on Linux involving cloning, building, testing, and team communication</w:t>
             </w:r>
           </w:p>
           <w:p>
@@ -863,19 +780,20 @@
                 <w:tab w:val="right" w:pos="1692"/>
               </w:tabs>
               <w:ind w:left="702" w:hanging="360"/>
-              <w:rPr>
-                <w:rFonts w:ascii="Helvetica" w:hAnsi="Helvetica"/>
-                <w:sz w:val="18"/>
-                <w:szCs w:val="18"/>
-              </w:rPr>
-            </w:pPr>
-            <w:r>
-              <w:rPr>
-                <w:rFonts w:ascii="Helvetica" w:hAnsi="Helvetica"/>
-                <w:sz w:val="18"/>
-                <w:szCs w:val="18"/>
-              </w:rPr>
-              <w:t>Involved in a customer issue as the sole tester for microcode patches in the team</w:t>
+              <w:contextualSpacing/>
+              <w:rPr>
+                <w:rFonts w:ascii="Helvetica" w:hAnsi="Helvetica"/>
+                <w:sz w:val="18"/>
+                <w:szCs w:val="18"/>
+              </w:rPr>
+            </w:pPr>
+            <w:r>
+              <w:rPr>
+                <w:rFonts w:ascii="Helvetica" w:hAnsi="Helvetica"/>
+                <w:sz w:val="18"/>
+                <w:szCs w:val="18"/>
+              </w:rPr>
+              <w:t>Analyzed waveforms on Verdi to debug an issue</w:t>
             </w:r>
           </w:p>
           <w:p>
@@ -889,19 +807,20 @@
                 <w:tab w:val="right" w:pos="1692"/>
               </w:tabs>
               <w:ind w:left="702" w:hanging="360"/>
-              <w:rPr>
-                <w:rFonts w:ascii="Helvetica" w:hAnsi="Helvetica"/>
-                <w:sz w:val="18"/>
-                <w:szCs w:val="18"/>
-              </w:rPr>
-            </w:pPr>
-            <w:r>
-              <w:rPr>
-                <w:rFonts w:ascii="Helvetica" w:hAnsi="Helvetica"/>
-                <w:sz w:val="18"/>
-                <w:szCs w:val="18"/>
-              </w:rPr>
-              <w:t>Loaded microcode patches, set conditional breakpoints in HDT, and helped brainstorm fixes for the issue</w:t>
+              <w:contextualSpacing/>
+              <w:rPr>
+                <w:rFonts w:ascii="Helvetica" w:hAnsi="Helvetica"/>
+                <w:sz w:val="18"/>
+                <w:szCs w:val="18"/>
+              </w:rPr>
+            </w:pPr>
+            <w:r>
+              <w:rPr>
+                <w:rFonts w:ascii="Helvetica" w:hAnsi="Helvetica"/>
+                <w:sz w:val="18"/>
+                <w:szCs w:val="18"/>
+              </w:rPr>
+              <w:t>Ran emulation test which involved cloning, changing parameters, and running scripts</w:t>
             </w:r>
           </w:p>
           <w:p>
@@ -915,19 +834,92 @@
                 <w:tab w:val="right" w:pos="1692"/>
               </w:tabs>
               <w:ind w:left="702" w:hanging="360"/>
-              <w:rPr>
-                <w:rFonts w:ascii="Helvetica" w:hAnsi="Helvetica"/>
-                <w:sz w:val="18"/>
-                <w:szCs w:val="18"/>
-              </w:rPr>
-            </w:pPr>
-            <w:r>
-              <w:rPr>
-                <w:rFonts w:ascii="Helvetica" w:hAnsi="Helvetica"/>
-                <w:sz w:val="18"/>
-                <w:szCs w:val="18"/>
-              </w:rPr>
-              <w:t>Updated progress of the issue on JIRA daily as the head assignee of the ticket</w:t>
+              <w:contextualSpacing/>
+              <w:rPr>
+                <w:rFonts w:ascii="Helvetica" w:hAnsi="Helvetica"/>
+                <w:sz w:val="18"/>
+                <w:szCs w:val="18"/>
+              </w:rPr>
+            </w:pPr>
+            <w:r>
+              <w:rPr>
+                <w:rFonts w:ascii="Helvetica" w:hAnsi="Helvetica"/>
+                <w:sz w:val="18"/>
+                <w:szCs w:val="18"/>
+              </w:rPr>
+              <w:t>Documented emulation set up and presented it to the team</w:t>
+            </w:r>
+          </w:p>
+          <w:p>
+            <w:pPr>
+              <w:tabs>
+                <w:tab w:val="left" w:pos="702"/>
+                <w:tab w:val="right" w:pos="1692"/>
+              </w:tabs>
+              <w:ind w:left="702"/>
+              <w:contextualSpacing/>
+              <w:rPr>
+                <w:rFonts w:ascii="Helvetica" w:hAnsi="Helvetica"/>
+                <w:sz w:val="18"/>
+                <w:szCs w:val="18"/>
+              </w:rPr>
+            </w:pPr>
+          </w:p>
+          <w:p>
+            <w:pPr>
+              <w:tabs>
+                <w:tab w:val="left" w:pos="702"/>
+              </w:tabs>
+              <w:ind w:right="-108"/>
+              <w:rPr>
+                <w:rFonts w:ascii="Helvetica" w:hAnsi="Helvetica"/>
+                <w:sz w:val="18"/>
+              </w:rPr>
+            </w:pPr>
+            <w:r>
+              <w:rPr>
+                <w:rFonts w:ascii="Helvetica" w:hAnsi="Helvetica"/>
+                <w:b/>
+                <w:sz w:val="18"/>
+                <w:szCs w:val="18"/>
+              </w:rPr>
+              <w:t>AMD (Austin, TX)</w:t>
+            </w:r>
+            <w:r>
+              <w:rPr>
+                <w:rFonts w:ascii="Helvetica" w:hAnsi="Helvetica"/>
+                <w:i/>
+                <w:sz w:val="18"/>
+                <w:szCs w:val="18"/>
+              </w:rPr>
+              <w:t xml:space="preserve">  Server Validation &amp; Debug Co-Op Engineer                           </w:t>
+            </w:r>
+            <w:r>
+              <w:rPr>
+                <w:rFonts w:ascii="Helvetica" w:hAnsi="Helvetica"/>
+                <w:i/>
+                <w:sz w:val="18"/>
+                <w:szCs w:val="18"/>
+              </w:rPr>
+              <w:t xml:space="preserve">     </w:t>
+            </w:r>
+            <w:r>
+              <w:rPr>
+                <w:rFonts w:ascii="Helvetica" w:hAnsi="Helvetica"/>
+                <w:i/>
+                <w:sz w:val="18"/>
+                <w:szCs w:val="18"/>
+              </w:rPr>
+              <w:t xml:space="preserve">   </w:t>
+            </w:r>
+            <w:r>
+              <w:rPr>
+                <w:rFonts w:ascii="Helvetica" w:hAnsi="Helvetica"/>
+                <w:b/>
+                <w:sz w:val="18"/>
+                <w:szCs w:val="18"/>
+              </w:rPr>
+              <w:t>August 2015 – January 2016</w:t>
             </w:r>
           </w:p>
           <w:p>
@@ -953,18 +945,8 @@
                 <w:sz w:val="18"/>
                 <w:szCs w:val="18"/>
               </w:rPr>
-              <w:t xml:space="preserve">Tested SATA ports on “Seattle” ARM server chip revisions through python scripts for 2 </w:t>
-            </w:r>
-            <w:proofErr w:type="spellStart"/>
-            <w:r>
-              <w:rPr>
-                <w:rFonts w:ascii="Helvetica" w:hAnsi="Helvetica"/>
-                <w:sz w:val="18"/>
-                <w:szCs w:val="18"/>
-              </w:rPr>
-              <w:t>bringups</w:t>
-            </w:r>
-            <w:proofErr w:type="spellEnd"/>
+              <w:t>Involved in a customer issue as the sole tester for microcode patches in the team</w:t>
+            </w:r>
           </w:p>
           <w:p>
             <w:pPr>
@@ -989,7 +971,7 @@
                 <w:sz w:val="18"/>
                 <w:szCs w:val="18"/>
               </w:rPr>
-              <w:t xml:space="preserve">Tested and flashed boards with new firmware using Tera Term </w:t>
+              <w:t>Loaded microcode patches, set conditional breakpoints in HDT, and helped brainstorm fixes for the issue</w:t>
             </w:r>
           </w:p>
           <w:p>
@@ -1015,7 +997,7 @@
                 <w:sz w:val="18"/>
                 <w:szCs w:val="18"/>
               </w:rPr>
-              <w:t>Built a GUI using XAML, C#, and python in Visual Studio to replace an outdated GUI used to test chips</w:t>
+              <w:t>Updated progress of the issue on JIRA daily as the head assignee of the ticket</w:t>
             </w:r>
           </w:p>
           <w:p>
@@ -1041,6 +1023,94 @@
                 <w:sz w:val="18"/>
                 <w:szCs w:val="18"/>
               </w:rPr>
+              <w:t xml:space="preserve">Tested SATA ports on “Seattle” ARM server chip revisions through python scripts for 2 </w:t>
+            </w:r>
+            <w:proofErr w:type="spellStart"/>
+            <w:r>
+              <w:rPr>
+                <w:rFonts w:ascii="Helvetica" w:hAnsi="Helvetica"/>
+                <w:sz w:val="18"/>
+                <w:szCs w:val="18"/>
+              </w:rPr>
+              <w:t>bringups</w:t>
+            </w:r>
+            <w:proofErr w:type="spellEnd"/>
+          </w:p>
+          <w:p>
+            <w:pPr>
+              <w:numPr>
+                <w:ilvl w:val="1"/>
+                <w:numId w:val="1"/>
+              </w:numPr>
+              <w:tabs>
+                <w:tab w:val="left" w:pos="702"/>
+                <w:tab w:val="right" w:pos="1692"/>
+              </w:tabs>
+              <w:ind w:left="702" w:hanging="360"/>
+              <w:rPr>
+                <w:rFonts w:ascii="Helvetica" w:hAnsi="Helvetica"/>
+                <w:sz w:val="18"/>
+                <w:szCs w:val="18"/>
+              </w:rPr>
+            </w:pPr>
+            <w:r>
+              <w:rPr>
+                <w:rFonts w:ascii="Helvetica" w:hAnsi="Helvetica"/>
+                <w:sz w:val="18"/>
+                <w:szCs w:val="18"/>
+              </w:rPr>
+              <w:t xml:space="preserve">Tested and flashed boards with new firmware using Tera Term </w:t>
+            </w:r>
+          </w:p>
+          <w:p>
+            <w:pPr>
+              <w:numPr>
+                <w:ilvl w:val="1"/>
+                <w:numId w:val="1"/>
+              </w:numPr>
+              <w:tabs>
+                <w:tab w:val="left" w:pos="702"/>
+                <w:tab w:val="right" w:pos="1692"/>
+              </w:tabs>
+              <w:ind w:left="702" w:hanging="360"/>
+              <w:rPr>
+                <w:rFonts w:ascii="Helvetica" w:hAnsi="Helvetica"/>
+                <w:sz w:val="18"/>
+                <w:szCs w:val="18"/>
+              </w:rPr>
+            </w:pPr>
+            <w:r>
+              <w:rPr>
+                <w:rFonts w:ascii="Helvetica" w:hAnsi="Helvetica"/>
+                <w:sz w:val="18"/>
+                <w:szCs w:val="18"/>
+              </w:rPr>
+              <w:t>Built a GUI using XAML, C#, and python in Visual Studio to replace an outdated GUI used to test chips</w:t>
+            </w:r>
+          </w:p>
+          <w:p>
+            <w:pPr>
+              <w:numPr>
+                <w:ilvl w:val="1"/>
+                <w:numId w:val="1"/>
+              </w:numPr>
+              <w:tabs>
+                <w:tab w:val="left" w:pos="702"/>
+                <w:tab w:val="right" w:pos="1692"/>
+              </w:tabs>
+              <w:ind w:left="702" w:hanging="360"/>
+              <w:rPr>
+                <w:rFonts w:ascii="Helvetica" w:hAnsi="Helvetica"/>
+                <w:sz w:val="18"/>
+                <w:szCs w:val="18"/>
+              </w:rPr>
+            </w:pPr>
+            <w:r>
+              <w:rPr>
+                <w:rFonts w:ascii="Helvetica" w:hAnsi="Helvetica"/>
+                <w:sz w:val="18"/>
+                <w:szCs w:val="18"/>
+              </w:rPr>
               <w:t>Documented my GUI in a technical manual with images and instructions</w:t>
             </w:r>
           </w:p>
@@ -1069,14 +1139,25 @@
                 <w:sz w:val="18"/>
               </w:rPr>
             </w:pPr>
-            <w:r>
-              <w:rPr>
-                <w:rFonts w:ascii="Helvetica" w:hAnsi="Helvetica"/>
-                <w:b/>
-                <w:sz w:val="18"/>
-                <w:szCs w:val="18"/>
-              </w:rPr>
-              <w:t xml:space="preserve">Malauzai Software (Austin, TX) </w:t>
+            <w:proofErr w:type="spellStart"/>
+            <w:r>
+              <w:rPr>
+                <w:rFonts w:ascii="Helvetica" w:hAnsi="Helvetica"/>
+                <w:b/>
+                <w:sz w:val="18"/>
+                <w:szCs w:val="18"/>
+              </w:rPr>
+              <w:t>Malauzai</w:t>
+            </w:r>
+            <w:proofErr w:type="spellEnd"/>
+            <w:r>
+              <w:rPr>
+                <w:rFonts w:ascii="Helvetica" w:hAnsi="Helvetica"/>
+                <w:b/>
+                <w:sz w:val="18"/>
+                <w:szCs w:val="18"/>
+              </w:rPr>
+              <w:t xml:space="preserve"> Software (Austin, TX) </w:t>
             </w:r>
             <w:r>
               <w:rPr>
@@ -1085,16 +1166,43 @@
                 <w:sz w:val="18"/>
                 <w:szCs w:val="18"/>
               </w:rPr>
-              <w:t xml:space="preserve"> Team Lead Intern</w:t>
-            </w:r>
-            <w:r>
-              <w:rPr>
-                <w:rFonts w:ascii="Helvetica" w:hAnsi="Helvetica"/>
-                <w:b/>
-                <w:sz w:val="18"/>
-                <w:szCs w:val="18"/>
-              </w:rPr>
-              <w:t xml:space="preserve">                                                       </w:t>
+              <w:t xml:space="preserve"> Team Lead</w:t>
+            </w:r>
+            <w:r>
+              <w:rPr>
+                <w:rFonts w:ascii="Helvetica" w:hAnsi="Helvetica"/>
+                <w:i/>
+                <w:sz w:val="18"/>
+                <w:szCs w:val="18"/>
+              </w:rPr>
+              <w:t xml:space="preserve"> &amp; QA</w:t>
+            </w:r>
+            <w:r>
+              <w:rPr>
+                <w:rFonts w:ascii="Helvetica" w:hAnsi="Helvetica"/>
+                <w:i/>
+                <w:sz w:val="18"/>
+                <w:szCs w:val="18"/>
+              </w:rPr>
+              <w:t xml:space="preserve"> Intern</w:t>
+            </w:r>
+            <w:r>
+              <w:rPr>
+                <w:rFonts w:ascii="Helvetica" w:hAnsi="Helvetica"/>
+                <w:b/>
+                <w:sz w:val="18"/>
+                <w:szCs w:val="18"/>
+              </w:rPr>
+              <w:t xml:space="preserve">    </w:t>
+            </w:r>
+            <w:r>
+              <w:rPr>
+                <w:rFonts w:ascii="Helvetica" w:hAnsi="Helvetica"/>
+                <w:b/>
+                <w:sz w:val="18"/>
+                <w:szCs w:val="18"/>
+              </w:rPr>
+              <w:t xml:space="preserve">                                         </w:t>
             </w:r>
             <w:r>
               <w:rPr>
@@ -1137,7 +1245,7 @@
                 <w:sz w:val="18"/>
                 <w:szCs w:val="18"/>
               </w:rPr>
-              <w:t>Led a team of three interns to help our mobile banking company gain marketing intel</w:t>
+              <w:t xml:space="preserve">Assisted in the QA process of iPhones, iPad, and android apps and created JIRA tickets </w:t>
             </w:r>
           </w:p>
           <w:p>
@@ -1162,7 +1270,65 @@
                 <w:sz w:val="18"/>
                 <w:szCs w:val="18"/>
               </w:rPr>
-              <w:t xml:space="preserve">Used Ruby to automatize the process of looking up banks in the iTunes store - otherwise done by hand </w:t>
+              <w:t>Worked with mentor to fix bugs in objective-C and JAVA</w:t>
+            </w:r>
+          </w:p>
+          <w:p>
+            <w:pPr>
+              <w:numPr>
+                <w:ilvl w:val="0"/>
+                <w:numId w:val="5"/>
+              </w:numPr>
+              <w:tabs>
+                <w:tab w:val="left" w:pos="702"/>
+              </w:tabs>
+              <w:ind w:hanging="360"/>
+              <w:rPr>
+                <w:rFonts w:ascii="Helvetica" w:hAnsi="Helvetica"/>
+                <w:sz w:val="18"/>
+                <w:szCs w:val="18"/>
+              </w:rPr>
+            </w:pPr>
+            <w:r>
+              <w:rPr>
+                <w:rFonts w:ascii="Helvetica" w:hAnsi="Helvetica"/>
+                <w:sz w:val="18"/>
+                <w:szCs w:val="18"/>
+              </w:rPr>
+              <w:t>Led a team of three interns to help our mobile banking company gain marketing intel</w:t>
+            </w:r>
+          </w:p>
+          <w:p>
+            <w:pPr>
+              <w:numPr>
+                <w:ilvl w:val="0"/>
+                <w:numId w:val="5"/>
+              </w:numPr>
+              <w:tabs>
+                <w:tab w:val="left" w:pos="702"/>
+              </w:tabs>
+              <w:ind w:hanging="360"/>
+              <w:rPr>
+                <w:rFonts w:ascii="Helvetica" w:hAnsi="Helvetica"/>
+                <w:sz w:val="18"/>
+                <w:szCs w:val="18"/>
+              </w:rPr>
+            </w:pPr>
+            <w:r>
+              <w:rPr>
+                <w:rFonts w:ascii="Helvetica" w:hAnsi="Helvetica"/>
+                <w:sz w:val="18"/>
+                <w:szCs w:val="18"/>
+              </w:rPr>
+              <w:t>Used Ruby to automatize the process of looking up banks in the iTunes</w:t>
+            </w:r>
+            <w:r>
+              <w:rPr>
+                <w:rFonts w:ascii="Helvetica" w:hAnsi="Helvetica"/>
+                <w:sz w:val="18"/>
+                <w:szCs w:val="18"/>
+              </w:rPr>
+              <w:t xml:space="preserve"> store - otherwise done by hand</w:t>
             </w:r>
           </w:p>
           <w:p>
@@ -1174,20 +1340,28 @@
               <w:tabs>
                 <w:tab w:val="left" w:pos="702"/>
               </w:tabs>
-              <w:ind w:right="-108" w:hanging="360"/>
-              <w:rPr>
-                <w:rFonts w:ascii="Helvetica" w:hAnsi="Helvetica"/>
-                <w:sz w:val="18"/>
-                <w:szCs w:val="18"/>
-              </w:rPr>
-            </w:pPr>
-            <w:r>
-              <w:rPr>
-                <w:rFonts w:ascii="Helvetica" w:hAnsi="Helvetica"/>
-                <w:sz w:val="18"/>
-                <w:szCs w:val="18"/>
-              </w:rPr>
-              <w:t>Assisted in the QA process of iPhones, iPad, and android apps and created JIRA tickets</w:t>
+              <w:ind w:right="72" w:hanging="360"/>
+              <w:rPr>
+                <w:rFonts w:ascii="Helvetica" w:hAnsi="Helvetica"/>
+                <w:sz w:val="18"/>
+                <w:szCs w:val="18"/>
+              </w:rPr>
+            </w:pPr>
+            <w:r>
+              <w:rPr>
+                <w:rFonts w:ascii="Helvetica" w:hAnsi="Helvetica"/>
+                <w:sz w:val="18"/>
+                <w:szCs w:val="18"/>
+              </w:rPr>
+              <w:t xml:space="preserve">Used HTML and CSS to create </w:t>
+            </w:r>
+            <w:r>
+              <w:rPr>
+                <w:rFonts w:ascii="Helvetica" w:hAnsi="Helvetica"/>
+                <w:sz w:val="18"/>
+                <w:szCs w:val="18"/>
+              </w:rPr>
+              <w:t>pages for a few customers’ mobile apps</w:t>
             </w:r>
           </w:p>
           <w:p>
@@ -1212,77 +1386,8 @@
                 <w:sz w:val="18"/>
                 <w:szCs w:val="18"/>
               </w:rPr>
-              <w:t>Worked with mentor to fix bugs in objective-C and JAVA</w:t>
-            </w:r>
-          </w:p>
-          <w:p>
-            <w:pPr>
-              <w:numPr>
-                <w:ilvl w:val="0"/>
-                <w:numId w:val="2"/>
-              </w:numPr>
-              <w:tabs>
-                <w:tab w:val="left" w:pos="702"/>
-              </w:tabs>
-              <w:ind w:right="72" w:hanging="360"/>
-              <w:rPr>
-                <w:rFonts w:ascii="Helvetica" w:hAnsi="Helvetica"/>
-                <w:sz w:val="18"/>
-                <w:szCs w:val="18"/>
-              </w:rPr>
-            </w:pPr>
-            <w:r>
-              <w:rPr>
-                <w:rFonts w:ascii="Helvetica" w:hAnsi="Helvetica"/>
-                <w:sz w:val="18"/>
-                <w:szCs w:val="18"/>
-              </w:rPr>
-              <w:t xml:space="preserve">Used HTML and CSS to create </w:t>
-            </w:r>
-            <w:r>
-              <w:rPr>
-                <w:rFonts w:ascii="Helvetica" w:hAnsi="Helvetica"/>
-                <w:sz w:val="18"/>
-                <w:szCs w:val="18"/>
-              </w:rPr>
-              <w:t>pages for a few customers’ mobile apps</w:t>
-            </w:r>
-          </w:p>
-          <w:p>
-            <w:pPr>
-              <w:numPr>
-                <w:ilvl w:val="0"/>
-                <w:numId w:val="2"/>
-              </w:numPr>
-              <w:tabs>
-                <w:tab w:val="left" w:pos="702"/>
-              </w:tabs>
-              <w:ind w:right="72" w:hanging="360"/>
-              <w:rPr>
-                <w:rFonts w:ascii="Helvetica" w:hAnsi="Helvetica"/>
-                <w:sz w:val="18"/>
-                <w:szCs w:val="18"/>
-              </w:rPr>
-            </w:pPr>
-            <w:r>
-              <w:rPr>
-                <w:rFonts w:ascii="Helvetica" w:hAnsi="Helvetica"/>
-                <w:sz w:val="18"/>
-                <w:szCs w:val="18"/>
-              </w:rPr>
               <w:t>Wrote an 11-page research report on the findings for the app research project</w:t>
             </w:r>
-          </w:p>
-          <w:p>
-            <w:pPr>
-              <w:pStyle w:val="Heading1"/>
-              <w:spacing w:before="120"/>
-              <w:rPr>
-                <w:rFonts w:ascii="Helvetica" w:eastAsia="Times New Roman" w:hAnsi="Helvetica" w:cs="Times New Roman"/>
-                <w:sz w:val="18"/>
-                <w:szCs w:val="18"/>
-              </w:rPr>
-            </w:pPr>
           </w:p>
           <w:p>
             <w:pPr>
@@ -1385,7 +1490,25 @@
                 <w:sz w:val="18"/>
                 <w:szCs w:val="18"/>
               </w:rPr>
-              <w:t xml:space="preserve">                              </w:t>
+              <w:t xml:space="preserve">                             </w:t>
+            </w:r>
+            <w:r>
+              <w:rPr>
+                <w:rFonts w:ascii="Helvetica" w:hAnsi="Helvetica"/>
+                <w:b/>
+                <w:sz w:val="18"/>
+                <w:szCs w:val="18"/>
+              </w:rPr>
+              <w:t xml:space="preserve">    </w:t>
+            </w:r>
+            <w:r>
+              <w:rPr>
+                <w:rFonts w:ascii="Helvetica" w:hAnsi="Helvetica"/>
+                <w:b/>
+                <w:sz w:val="18"/>
+                <w:szCs w:val="18"/>
+              </w:rPr>
+              <w:t xml:space="preserve"> </w:t>
             </w:r>
             <w:r>
               <w:rPr>
@@ -2068,79 +2191,7 @@
                 <w:sz w:val="18"/>
                 <w:szCs w:val="18"/>
               </w:rPr>
-              <w:t>Android App Development</w:t>
-            </w:r>
-            <w:r>
-              <w:rPr>
-                <w:rFonts w:ascii="Helvetica" w:hAnsi="Helvetica"/>
-                <w:b/>
-                <w:sz w:val="18"/>
-                <w:szCs w:val="18"/>
-              </w:rPr>
-              <w:t xml:space="preserve">                                                                                </w:t>
-            </w:r>
-            <w:r>
-              <w:rPr>
-                <w:rFonts w:ascii="Helvetica" w:hAnsi="Helvetica"/>
-                <w:b/>
-                <w:sz w:val="18"/>
-                <w:szCs w:val="18"/>
-              </w:rPr>
-              <w:t xml:space="preserve">     </w:t>
-            </w:r>
-            <w:r>
-              <w:rPr>
-                <w:rFonts w:ascii="Helvetica" w:hAnsi="Helvetica"/>
-                <w:b/>
-                <w:sz w:val="18"/>
-                <w:szCs w:val="18"/>
-              </w:rPr>
-              <w:t xml:space="preserve">       </w:t>
-            </w:r>
-            <w:r>
-              <w:rPr>
-                <w:rFonts w:ascii="Helvetica" w:hAnsi="Helvetica"/>
-                <w:b/>
-                <w:sz w:val="18"/>
-                <w:szCs w:val="18"/>
-              </w:rPr>
-              <w:t xml:space="preserve">       </w:t>
-            </w:r>
-            <w:r>
-              <w:rPr>
-                <w:rFonts w:ascii="Helvetica" w:hAnsi="Helvetica"/>
-                <w:b/>
-                <w:sz w:val="18"/>
-                <w:szCs w:val="18"/>
-              </w:rPr>
-              <w:t xml:space="preserve">March 2013 – </w:t>
-            </w:r>
-            <w:r>
-              <w:rPr>
-                <w:rFonts w:ascii="Helvetica" w:hAnsi="Helvetica"/>
-                <w:b/>
-                <w:sz w:val="18"/>
-                <w:szCs w:val="18"/>
-              </w:rPr>
-              <w:t>May</w:t>
-            </w:r>
-            <w:r>
-              <w:rPr>
-                <w:rFonts w:ascii="Helvetica" w:hAnsi="Helvetica"/>
-                <w:b/>
-                <w:sz w:val="18"/>
-                <w:szCs w:val="18"/>
-              </w:rPr>
-              <w:t xml:space="preserve"> 201</w:t>
-            </w:r>
-            <w:r>
-              <w:rPr>
-                <w:rFonts w:ascii="Helvetica" w:hAnsi="Helvetica"/>
-                <w:b/>
-                <w:sz w:val="18"/>
-                <w:szCs w:val="18"/>
-              </w:rPr>
-              <w:t>4</w:t>
+              <w:t>Android App Development                                                                                                  March 2013 – June 2013</w:t>
             </w:r>
           </w:p>
           <w:p>
@@ -2270,25 +2321,7 @@
                 <w:sz w:val="18"/>
                 <w:szCs w:val="18"/>
               </w:rPr>
-              <w:t xml:space="preserve">Involved SolidWorks (CAD program), welding, soldering, and using a </w:t>
-            </w:r>
-            <w:proofErr w:type="spellStart"/>
-            <w:r>
-              <w:rPr>
-                <w:rFonts w:ascii="Helvetica" w:hAnsi="Helvetica"/>
-                <w:sz w:val="18"/>
-                <w:szCs w:val="18"/>
-              </w:rPr>
-              <w:t>bandsaw</w:t>
-            </w:r>
-            <w:proofErr w:type="spellEnd"/>
-            <w:r>
-              <w:rPr>
-                <w:rFonts w:ascii="Helvetica" w:hAnsi="Helvetica"/>
-                <w:sz w:val="18"/>
-                <w:szCs w:val="18"/>
-              </w:rPr>
-              <w:t xml:space="preserve"> and belt-sander</w:t>
+              <w:t>Involved SolidWorks (CAD program), welding, soldering, and using a bandsaw and belt-sander</w:t>
             </w:r>
           </w:p>
           <w:p>
@@ -2317,7 +2350,7 @@
     </w:p>
     <w:sectPr>
       <w:pgSz w:w="12240" w:h="15840"/>
-      <w:pgMar w:top="810" w:right="1800" w:bottom="540" w:left="1800" w:header="720" w:footer="720" w:gutter="0"/>
+      <w:pgMar w:top="1170" w:right="1800" w:bottom="540" w:left="1800" w:header="720" w:footer="720" w:gutter="0"/>
       <w:pgNumType w:start="1"/>
       <w:cols w:space="720"/>
       <w:titlePg/>
@@ -2327,7 +2360,7 @@
 </file>
 
 <file path=word/numbering.xml><?xml version="1.0" encoding="utf-8"?>
-<w:numbering xmlns:wpc="http://schemas.microsoft.com/office/word/2010/wordprocessingCanvas" xmlns:mc="http://schemas.openxmlformats.org/markup-compatibility/2006" xmlns:o="urn:schemas-microsoft-com:office:office" xmlns:r="http://schemas.openxmlformats.org/officeDocument/2006/relationships" xmlns:m="http://schemas.openxmlformats.org/officeDocument/2006/math" xmlns:v="urn:schemas-microsoft-com:vml" xmlns:wp14="http://schemas.microsoft.com/office/word/2010/wordprocessingDrawing" xmlns:wp="http://schemas.openxmlformats.org/drawingml/2006/wordprocessingDrawing" xmlns:w10="urn:schemas-microsoft-com:office:word" xmlns:w="http://schemas.openxmlformats.org/wordprocessingml/2006/main" xmlns:w14="http://schemas.microsoft.com/office/word/2010/wordml" xmlns:w15="http://schemas.microsoft.com/office/word/2012/wordml" xmlns:wpg="http://schemas.microsoft.com/office/word/2010/wordprocessingGroup" xmlns:wpi="http://schemas.microsoft.com/office/word/2010/wordprocessingInk" xmlns:wne="http://schemas.microsoft.com/office/word/2006/wordml" xmlns:wps="http://schemas.microsoft.com/office/word/2010/wordprocessingShape" mc:Ignorable="w14 w15 wp14">
+<w:numbering xmlns:wpc="http://schemas.microsoft.com/office/word/2010/wordprocessingCanvas" xmlns:cx="http://schemas.microsoft.com/office/drawing/2014/chartex" xmlns:cx1="http://schemas.microsoft.com/office/drawing/2015/9/8/chartex" xmlns:cx2="http://schemas.microsoft.com/office/drawing/2015/10/21/chartex" xmlns:cx3="http://schemas.microsoft.com/office/drawing/2016/5/9/chartex" xmlns:cx4="http://schemas.microsoft.com/office/drawing/2016/5/10/chartex" xmlns:cx5="http://schemas.microsoft.com/office/drawing/2016/5/11/chartex" xmlns:mc="http://schemas.openxmlformats.org/markup-compatibility/2006" xmlns:o="urn:schemas-microsoft-com:office:office" xmlns:r="http://schemas.openxmlformats.org/officeDocument/2006/relationships" xmlns:m="http://schemas.openxmlformats.org/officeDocument/2006/math" xmlns:v="urn:schemas-microsoft-com:vml" xmlns:wp14="http://schemas.microsoft.com/office/word/2010/wordprocessingDrawing" xmlns:wp="http://schemas.openxmlformats.org/drawingml/2006/wordprocessingDrawing" xmlns:w10="urn:schemas-microsoft-com:office:word" xmlns:w="http://schemas.openxmlformats.org/wordprocessingml/2006/main" xmlns:w14="http://schemas.microsoft.com/office/word/2010/wordml" xmlns:w15="http://schemas.microsoft.com/office/word/2012/wordml" xmlns:w16se="http://schemas.microsoft.com/office/word/2015/wordml/symex" xmlns:wpg="http://schemas.microsoft.com/office/word/2010/wordprocessingGroup" xmlns:wpi="http://schemas.microsoft.com/office/word/2010/wordprocessingInk" xmlns:wne="http://schemas.microsoft.com/office/word/2006/wordml" xmlns:wps="http://schemas.microsoft.com/office/word/2010/wordprocessingShape" mc:Ignorable="w14 w15 w16se wp14">
   <w:abstractNum w:abstractNumId="0" w15:restartNumberingAfterBreak="0">
     <w:nsid w:val="0D634714"/>
     <w:multiLevelType w:val="hybridMultilevel"/>
@@ -2444,7 +2477,7 @@
   <w:abstractNum w:abstractNumId="1" w15:restartNumberingAfterBreak="0">
     <w:nsid w:val="33E9350F"/>
     <w:multiLevelType w:val="hybridMultilevel"/>
-    <w:tmpl w:val="44C6F10C"/>
+    <w:tmpl w:val="B9FA4EE6"/>
     <w:lvl w:ilvl="0" w:tplc="04090001">
       <w:start w:val="1"/>
       <w:numFmt w:val="bullet"/>
@@ -2457,7 +2490,7 @@
         <w:rFonts w:ascii="Symbol" w:hAnsi="Symbol" w:hint="default"/>
       </w:rPr>
     </w:lvl>
-    <w:lvl w:ilvl="1" w:tplc="04090003" w:tentative="1">
+    <w:lvl w:ilvl="1" w:tplc="04090003">
       <w:start w:val="1"/>
       <w:numFmt w:val="bullet"/>
       <w:lvlText w:val="o"/>
@@ -2943,7 +2976,7 @@
       <w:lvlText w:val="●"/>
       <w:lvlJc w:val="left"/>
       <w:pPr>
-        <w:ind w:left="1440" w:firstLine="1080"/>
+        <w:ind w:left="-540" w:firstLine="1080"/>
       </w:pPr>
       <w:rPr>
         <w:rFonts w:ascii="Arial" w:eastAsia="Arial" w:hAnsi="Arial" w:cs="Arial"/>
@@ -3189,7 +3222,7 @@
 </file>
 
 <file path=word/styles.xml><?xml version="1.0" encoding="utf-8"?>
-<w:styles xmlns:mc="http://schemas.openxmlformats.org/markup-compatibility/2006" xmlns:r="http://schemas.openxmlformats.org/officeDocument/2006/relationships" xmlns:w="http://schemas.openxmlformats.org/wordprocessingml/2006/main" xmlns:w14="http://schemas.microsoft.com/office/word/2010/wordml" xmlns:w15="http://schemas.microsoft.com/office/word/2012/wordml" mc:Ignorable="w14 w15">
+<w:styles xmlns:mc="http://schemas.openxmlformats.org/markup-compatibility/2006" xmlns:r="http://schemas.openxmlformats.org/officeDocument/2006/relationships" xmlns:w="http://schemas.openxmlformats.org/wordprocessingml/2006/main" xmlns:w14="http://schemas.microsoft.com/office/word/2010/wordml" xmlns:w15="http://schemas.microsoft.com/office/word/2012/wordml" xmlns:w16se="http://schemas.microsoft.com/office/word/2015/wordml/symex" mc:Ignorable="w14 w15 w16se">
   <w:docDefaults>
     <w:rPrDefault>
       <w:rPr>
@@ -3200,7 +3233,7 @@
     </w:rPrDefault>
     <w:pPrDefault/>
   </w:docDefaults>
-  <w:latentStyles w:defLockedState="0" w:defUIPriority="99" w:defSemiHidden="0" w:defUnhideWhenUsed="0" w:defQFormat="0" w:count="371">
+  <w:latentStyles w:defLockedState="0" w:defUIPriority="99" w:defSemiHidden="0" w:defUnhideWhenUsed="0" w:defQFormat="0" w:count="374">
     <w:lsdException w:name="Normal" w:uiPriority="0" w:qFormat="1"/>
     <w:lsdException w:name="heading 1" w:uiPriority="9" w:qFormat="1"/>
     <w:lsdException w:name="heading 2" w:semiHidden="1" w:uiPriority="9" w:unhideWhenUsed="1" w:qFormat="1"/>
@@ -3572,6 +3605,9 @@
     <w:lsdException w:name="List Table 5 Dark Accent 6" w:uiPriority="50"/>
     <w:lsdException w:name="List Table 6 Colorful Accent 6" w:uiPriority="51"/>
     <w:lsdException w:name="List Table 7 Colorful Accent 6" w:uiPriority="52"/>
+    <w:lsdException w:name="Mention" w:semiHidden="1" w:unhideWhenUsed="1"/>
+    <w:lsdException w:name="Smart Hyperlink" w:semiHidden="1" w:unhideWhenUsed="1"/>
+    <w:lsdException w:name="Hashtag" w:semiHidden="1" w:unhideWhenUsed="1"/>
   </w:latentStyles>
   <w:style w:type="paragraph" w:default="1" w:styleId="Normal">
     <w:name w:val="Normal"/>
@@ -4084,7 +4120,7 @@
 </file>
 
 <file path=customXml/itemProps1.xml><?xml version="1.0" encoding="utf-8"?>
-<ds:datastoreItem xmlns:ds="http://schemas.openxmlformats.org/officeDocument/2006/customXml" ds:itemID="{7607B8DD-79DB-45B4-9A7F-79155EA9560F}">
+<ds:datastoreItem xmlns:ds="http://schemas.openxmlformats.org/officeDocument/2006/customXml" ds:itemID="{05A0E0A7-A101-4C73-97A9-0AED0718676C}">
   <ds:schemaRefs>
     <ds:schemaRef ds:uri="http://schemas.openxmlformats.org/officeDocument/2006/bibliography"/>
   </ds:schemaRefs>

</xml_diff>